<commit_message>
Iteration 2 - Task 2 (SSDs + Class Diagram) - NOVEMBER 14
Modified DeploySensor SSD + Class Diagram
</commit_message>
<xml_diff>
--- a/Iteration 2 - Task 2 (Interaction Diagrams and Updated Class Diagram).docx
+++ b/Iteration 2 - Task 2 (Interaction Diagrams and Updated Class Diagram).docx
@@ -24,18 +24,18 @@
           <w:u w:val="single"/>
         </w:rPr>
         <w:drawing>
-          <wp:anchor distT="0" distB="0" distL="114300" distR="114300" simplePos="0" relativeHeight="251663360" behindDoc="1" locked="0" layoutInCell="1" allowOverlap="1" wp14:anchorId="7CEDB987" wp14:editId="12DE3C79">
+          <wp:anchor distT="0" distB="0" distL="114300" distR="114300" simplePos="0" relativeHeight="251663360" behindDoc="1" locked="0" layoutInCell="1" allowOverlap="1" wp14:anchorId="7CEDB987" wp14:editId="1748322D">
             <wp:simplePos x="0" y="0"/>
             <wp:positionH relativeFrom="margin">
-              <wp:posOffset>-876574</wp:posOffset>
+              <wp:align>center</wp:align>
             </wp:positionH>
             <wp:positionV relativeFrom="paragraph">
-              <wp:posOffset>294198</wp:posOffset>
+              <wp:posOffset>340586</wp:posOffset>
             </wp:positionV>
-            <wp:extent cx="7469037" cy="3252084"/>
-            <wp:effectExtent l="0" t="0" r="0" b="5715"/>
+            <wp:extent cx="7486650" cy="3316637"/>
+            <wp:effectExtent l="0" t="0" r="0" b="0"/>
             <wp:wrapNone/>
-            <wp:docPr id="1366138683" name="Picture 1" descr="A white sheet of paper with black lines&#10;&#10;Description automatically generated"/>
+            <wp:docPr id="1366138683" name="Picture 1"/>
             <wp:cNvGraphicFramePr>
               <a:graphicFrameLocks xmlns:a="http://schemas.openxmlformats.org/drawingml/2006/main" noChangeAspect="1"/>
             </wp:cNvGraphicFramePr>
@@ -43,7 +43,7 @@
               <a:graphicData uri="http://schemas.openxmlformats.org/drawingml/2006/picture">
                 <pic:pic xmlns:pic="http://schemas.openxmlformats.org/drawingml/2006/picture">
                   <pic:nvPicPr>
-                    <pic:cNvPr id="1366138683" name="Picture 1" descr="A white sheet of paper with black lines&#10;&#10;Description automatically generated"/>
+                    <pic:cNvPr id="1366138683" name="Picture 1"/>
                     <pic:cNvPicPr/>
                   </pic:nvPicPr>
                   <pic:blipFill>
@@ -61,7 +61,7 @@
                   <pic:spPr>
                     <a:xfrm>
                       <a:off x="0" y="0"/>
-                      <a:ext cx="7487083" cy="3259942"/>
+                      <a:ext cx="7486650" cy="3316637"/>
                     </a:xfrm>
                     <a:prstGeom prst="rect">
                       <a:avLst/>
@@ -1150,18 +1150,18 @@
         </w:rPr>
         <w:lastRenderedPageBreak/>
         <w:drawing>
-          <wp:anchor distT="0" distB="0" distL="114300" distR="114300" simplePos="0" relativeHeight="251667456" behindDoc="1" locked="0" layoutInCell="1" allowOverlap="1" wp14:anchorId="2536EE6E" wp14:editId="3748FDC9">
+          <wp:anchor distT="0" distB="0" distL="114300" distR="114300" simplePos="0" relativeHeight="251667456" behindDoc="1" locked="0" layoutInCell="1" allowOverlap="1" wp14:anchorId="2536EE6E" wp14:editId="143259D2">
             <wp:simplePos x="0" y="0"/>
-            <wp:positionH relativeFrom="page">
-              <wp:align>left</wp:align>
+            <wp:positionH relativeFrom="margin">
+              <wp:align>center</wp:align>
             </wp:positionH>
             <wp:positionV relativeFrom="paragraph">
-              <wp:posOffset>301873</wp:posOffset>
+              <wp:posOffset>256251</wp:posOffset>
             </wp:positionV>
-            <wp:extent cx="7589018" cy="6178163"/>
-            <wp:effectExtent l="0" t="0" r="0" b="0"/>
+            <wp:extent cx="7326744" cy="6186054"/>
+            <wp:effectExtent l="0" t="0" r="7620" b="5715"/>
             <wp:wrapNone/>
-            <wp:docPr id="424438364" name="Picture 5" descr="A diagram of a computer generated flowchart&#10;&#10;Description automatically generated"/>
+            <wp:docPr id="424438364" name="Picture 5"/>
             <wp:cNvGraphicFramePr>
               <a:graphicFrameLocks xmlns:a="http://schemas.openxmlformats.org/drawingml/2006/main" noChangeAspect="1"/>
             </wp:cNvGraphicFramePr>
@@ -1169,7 +1169,7 @@
               <a:graphicData uri="http://schemas.openxmlformats.org/drawingml/2006/picture">
                 <pic:pic xmlns:pic="http://schemas.openxmlformats.org/drawingml/2006/picture">
                   <pic:nvPicPr>
-                    <pic:cNvPr id="424438364" name="Picture 5" descr="A diagram of a computer generated flowchart&#10;&#10;Description automatically generated"/>
+                    <pic:cNvPr id="424438364" name="Picture 5"/>
                     <pic:cNvPicPr/>
                   </pic:nvPicPr>
                   <pic:blipFill>
@@ -1187,7 +1187,7 @@
                   <pic:spPr>
                     <a:xfrm>
                       <a:off x="0" y="0"/>
-                      <a:ext cx="7591894" cy="6180504"/>
+                      <a:ext cx="7326744" cy="6186054"/>
                     </a:xfrm>
                     <a:prstGeom prst="rect">
                       <a:avLst/>
@@ -1335,7 +1335,7 @@
         <w:sz w:val="24"/>
         <w:szCs w:val="24"/>
       </w:rPr>
-      <w:t>1</w:t>
+      <w:t>4</w:t>
     </w:r>
     <w:r>
       <w:rPr>

</xml_diff>

<commit_message>
Iteration 2 - Task 2 (Update SSDs for DeploySensor and ReplaceSensor) - NOVEMBER 15
Updated to include creator pattern.
</commit_message>
<xml_diff>
--- a/Iteration 2 - Task 2 (Interaction Diagrams and Updated Class Diagram).docx
+++ b/Iteration 2 - Task 2 (Interaction Diagrams and Updated Class Diagram).docx
@@ -24,16 +24,16 @@
           <w:u w:val="single"/>
         </w:rPr>
         <w:drawing>
-          <wp:anchor distT="0" distB="0" distL="114300" distR="114300" simplePos="0" relativeHeight="251663360" behindDoc="1" locked="0" layoutInCell="1" allowOverlap="1" wp14:anchorId="7CEDB987" wp14:editId="1748322D">
+          <wp:anchor distT="0" distB="0" distL="114300" distR="114300" simplePos="0" relativeHeight="251663360" behindDoc="1" locked="0" layoutInCell="1" allowOverlap="1" wp14:anchorId="7CEDB987" wp14:editId="2C8D0425">
             <wp:simplePos x="0" y="0"/>
             <wp:positionH relativeFrom="margin">
-              <wp:align>center</wp:align>
+              <wp:posOffset>-877824</wp:posOffset>
             </wp:positionH>
             <wp:positionV relativeFrom="paragraph">
-              <wp:posOffset>340586</wp:posOffset>
+              <wp:posOffset>329184</wp:posOffset>
             </wp:positionV>
-            <wp:extent cx="7486650" cy="3316637"/>
-            <wp:effectExtent l="0" t="0" r="0" b="0"/>
+            <wp:extent cx="7495418" cy="3386938"/>
+            <wp:effectExtent l="0" t="0" r="0" b="4445"/>
             <wp:wrapNone/>
             <wp:docPr id="1366138683" name="Picture 1"/>
             <wp:cNvGraphicFramePr>
@@ -61,7 +61,7 @@
                   <pic:spPr>
                     <a:xfrm>
                       <a:off x="0" y="0"/>
-                      <a:ext cx="7486650" cy="3316637"/>
+                      <a:ext cx="7500918" cy="3389423"/>
                     </a:xfrm>
                     <a:prstGeom prst="rect">
                       <a:avLst/>
@@ -580,18 +580,18 @@
         </w:rPr>
         <w:lastRenderedPageBreak/>
         <w:drawing>
-          <wp:anchor distT="0" distB="0" distL="114300" distR="114300" simplePos="0" relativeHeight="251665408" behindDoc="1" locked="0" layoutInCell="1" allowOverlap="1" wp14:anchorId="4865EE8F" wp14:editId="183B6EF8">
+          <wp:anchor distT="0" distB="0" distL="114300" distR="114300" simplePos="0" relativeHeight="251665408" behindDoc="1" locked="0" layoutInCell="1" allowOverlap="1" wp14:anchorId="4865EE8F" wp14:editId="50E6ADBA">
             <wp:simplePos x="0" y="0"/>
             <wp:positionH relativeFrom="page">
-              <wp:align>right</wp:align>
+              <wp:posOffset>70247</wp:posOffset>
             </wp:positionH>
             <wp:positionV relativeFrom="paragraph">
-              <wp:posOffset>294198</wp:posOffset>
+              <wp:posOffset>292608</wp:posOffset>
             </wp:positionV>
-            <wp:extent cx="7513983" cy="3568018"/>
-            <wp:effectExtent l="0" t="0" r="0" b="0"/>
+            <wp:extent cx="7461270" cy="3568018"/>
+            <wp:effectExtent l="0" t="0" r="6350" b="0"/>
             <wp:wrapNone/>
-            <wp:docPr id="1857962072" name="Picture 3" descr="A white sheet of paper with text and arrows&#10;&#10;Description automatically generated"/>
+            <wp:docPr id="1857962072" name="Picture 3"/>
             <wp:cNvGraphicFramePr>
               <a:graphicFrameLocks xmlns:a="http://schemas.openxmlformats.org/drawingml/2006/main" noChangeAspect="1"/>
             </wp:cNvGraphicFramePr>
@@ -599,7 +599,7 @@
               <a:graphicData uri="http://schemas.openxmlformats.org/drawingml/2006/picture">
                 <pic:pic xmlns:pic="http://schemas.openxmlformats.org/drawingml/2006/picture">
                   <pic:nvPicPr>
-                    <pic:cNvPr id="1857962072" name="Picture 3" descr="A white sheet of paper with text and arrows&#10;&#10;Description automatically generated"/>
+                    <pic:cNvPr id="1857962072" name="Picture 3"/>
                     <pic:cNvPicPr/>
                   </pic:nvPicPr>
                   <pic:blipFill>
@@ -617,7 +617,7 @@
                   <pic:spPr>
                     <a:xfrm>
                       <a:off x="0" y="0"/>
-                      <a:ext cx="7513983" cy="3568018"/>
+                      <a:ext cx="7461270" cy="3568018"/>
                     </a:xfrm>
                     <a:prstGeom prst="rect">
                       <a:avLst/>
@@ -1335,7 +1335,7 @@
         <w:sz w:val="24"/>
         <w:szCs w:val="24"/>
       </w:rPr>
-      <w:t>4</w:t>
+      <w:t>5</w:t>
     </w:r>
     <w:r>
       <w:rPr>

</xml_diff>

<commit_message>
Iteration 2 - Task 2 (Update SSDs + Class Diagram) - NOVEMBER 15
Latest changes on November 15th to update the SSDs for DeploySensor and ReplaceSensor (addition of method names) and the Class Diagram
</commit_message>
<xml_diff>
--- a/Iteration 2 - Task 2 (Interaction Diagrams and Updated Class Diagram).docx
+++ b/Iteration 2 - Task 2 (Interaction Diagrams and Updated Class Diagram).docx
@@ -24,16 +24,16 @@
           <w:u w:val="single"/>
         </w:rPr>
         <w:drawing>
-          <wp:anchor distT="0" distB="0" distL="114300" distR="114300" simplePos="0" relativeHeight="251663360" behindDoc="1" locked="0" layoutInCell="1" allowOverlap="1" wp14:anchorId="7CEDB987" wp14:editId="2C8D0425">
+          <wp:anchor distT="0" distB="0" distL="114300" distR="114300" simplePos="0" relativeHeight="251663360" behindDoc="1" locked="0" layoutInCell="1" allowOverlap="1" wp14:anchorId="7CEDB987" wp14:editId="645A039E">
             <wp:simplePos x="0" y="0"/>
             <wp:positionH relativeFrom="margin">
               <wp:posOffset>-877824</wp:posOffset>
             </wp:positionH>
             <wp:positionV relativeFrom="paragraph">
-              <wp:posOffset>329184</wp:posOffset>
+              <wp:posOffset>314554</wp:posOffset>
             </wp:positionV>
-            <wp:extent cx="7495418" cy="3386938"/>
-            <wp:effectExtent l="0" t="0" r="0" b="4445"/>
+            <wp:extent cx="7499338" cy="3408883"/>
+            <wp:effectExtent l="0" t="0" r="6985" b="1270"/>
             <wp:wrapNone/>
             <wp:docPr id="1366138683" name="Picture 1"/>
             <wp:cNvGraphicFramePr>
@@ -61,7 +61,7 @@
                   <pic:spPr>
                     <a:xfrm>
                       <a:off x="0" y="0"/>
-                      <a:ext cx="7500918" cy="3389423"/>
+                      <a:ext cx="7510781" cy="3414084"/>
                     </a:xfrm>
                     <a:prstGeom prst="rect">
                       <a:avLst/>
@@ -580,16 +580,16 @@
         </w:rPr>
         <w:lastRenderedPageBreak/>
         <w:drawing>
-          <wp:anchor distT="0" distB="0" distL="114300" distR="114300" simplePos="0" relativeHeight="251665408" behindDoc="1" locked="0" layoutInCell="1" allowOverlap="1" wp14:anchorId="4865EE8F" wp14:editId="50E6ADBA">
+          <wp:anchor distT="0" distB="0" distL="114300" distR="114300" simplePos="0" relativeHeight="251665408" behindDoc="1" locked="0" layoutInCell="1" allowOverlap="1" wp14:anchorId="4865EE8F" wp14:editId="3CEF5878">
             <wp:simplePos x="0" y="0"/>
             <wp:positionH relativeFrom="page">
-              <wp:posOffset>70247</wp:posOffset>
+              <wp:posOffset>58522</wp:posOffset>
             </wp:positionH>
             <wp:positionV relativeFrom="paragraph">
-              <wp:posOffset>292608</wp:posOffset>
+              <wp:posOffset>292607</wp:posOffset>
             </wp:positionV>
-            <wp:extent cx="7461270" cy="3568018"/>
-            <wp:effectExtent l="0" t="0" r="6350" b="0"/>
+            <wp:extent cx="7377086" cy="3869741"/>
+            <wp:effectExtent l="0" t="0" r="0" b="0"/>
             <wp:wrapNone/>
             <wp:docPr id="1857962072" name="Picture 3"/>
             <wp:cNvGraphicFramePr>
@@ -617,7 +617,7 @@
                   <pic:spPr>
                     <a:xfrm>
                       <a:off x="0" y="0"/>
-                      <a:ext cx="7461270" cy="3568018"/>
+                      <a:ext cx="7390189" cy="3876614"/>
                     </a:xfrm>
                     <a:prstGeom prst="rect">
                       <a:avLst/>
@@ -1150,16 +1150,16 @@
         </w:rPr>
         <w:lastRenderedPageBreak/>
         <w:drawing>
-          <wp:anchor distT="0" distB="0" distL="114300" distR="114300" simplePos="0" relativeHeight="251667456" behindDoc="1" locked="0" layoutInCell="1" allowOverlap="1" wp14:anchorId="2536EE6E" wp14:editId="143259D2">
+          <wp:anchor distT="0" distB="0" distL="114300" distR="114300" simplePos="0" relativeHeight="251667456" behindDoc="1" locked="0" layoutInCell="1" allowOverlap="1" wp14:anchorId="2536EE6E" wp14:editId="6284B7A8">
             <wp:simplePos x="0" y="0"/>
             <wp:positionH relativeFrom="margin">
-              <wp:align>center</wp:align>
+              <wp:posOffset>-803031</wp:posOffset>
             </wp:positionH>
             <wp:positionV relativeFrom="paragraph">
-              <wp:posOffset>256251</wp:posOffset>
+              <wp:posOffset>272184</wp:posOffset>
             </wp:positionV>
-            <wp:extent cx="7326744" cy="6186054"/>
-            <wp:effectExtent l="0" t="0" r="7620" b="5715"/>
+            <wp:extent cx="7326744" cy="6157501"/>
+            <wp:effectExtent l="0" t="0" r="7620" b="0"/>
             <wp:wrapNone/>
             <wp:docPr id="424438364" name="Picture 5"/>
             <wp:cNvGraphicFramePr>
@@ -1187,7 +1187,7 @@
                   <pic:spPr>
                     <a:xfrm>
                       <a:off x="0" y="0"/>
-                      <a:ext cx="7326744" cy="6186054"/>
+                      <a:ext cx="7326744" cy="6157501"/>
                     </a:xfrm>
                     <a:prstGeom prst="rect">
                       <a:avLst/>

</xml_diff>

<commit_message>
NOV 17: Iteration 2 - Task 2
Modifications to class diagram to account for the new TemperatureRegistry class in the domain model
Modifications to the UML sequence diagrams to better suit the design
</commit_message>
<xml_diff>
--- a/Iteration 2 - Task 2 (Interaction Diagrams and Updated Class Diagram).docx
+++ b/Iteration 2 - Task 2 (Interaction Diagrams and Updated Class Diagram).docx
@@ -24,16 +24,16 @@
           <w:u w:val="single"/>
         </w:rPr>
         <w:drawing>
-          <wp:anchor distT="0" distB="0" distL="114300" distR="114300" simplePos="0" relativeHeight="251663360" behindDoc="1" locked="0" layoutInCell="1" allowOverlap="1" wp14:anchorId="7CEDB987" wp14:editId="645A039E">
+          <wp:anchor distT="0" distB="0" distL="114300" distR="114300" simplePos="0" relativeHeight="251663360" behindDoc="1" locked="0" layoutInCell="1" allowOverlap="1" wp14:anchorId="7CEDB987" wp14:editId="4A37DFCE">
             <wp:simplePos x="0" y="0"/>
             <wp:positionH relativeFrom="margin">
-              <wp:posOffset>-877824</wp:posOffset>
+              <wp:posOffset>-936346</wp:posOffset>
             </wp:positionH>
             <wp:positionV relativeFrom="paragraph">
-              <wp:posOffset>314554</wp:posOffset>
+              <wp:posOffset>292608</wp:posOffset>
             </wp:positionV>
-            <wp:extent cx="7499338" cy="3408883"/>
-            <wp:effectExtent l="0" t="0" r="6985" b="1270"/>
+            <wp:extent cx="7569159" cy="3621024"/>
+            <wp:effectExtent l="0" t="0" r="0" b="0"/>
             <wp:wrapNone/>
             <wp:docPr id="1366138683" name="Picture 1"/>
             <wp:cNvGraphicFramePr>
@@ -61,7 +61,7 @@
                   <pic:spPr>
                     <a:xfrm>
                       <a:off x="0" y="0"/>
-                      <a:ext cx="7510781" cy="3414084"/>
+                      <a:ext cx="7590478" cy="3631223"/>
                     </a:xfrm>
                     <a:prstGeom prst="rect">
                       <a:avLst/>
@@ -88,7 +88,18 @@
           <w:szCs w:val="24"/>
           <w:u w:val="single"/>
         </w:rPr>
-        <w:t xml:space="preserve">SSD for DeploySensor (updated </w:t>
+        <w:t>UML Sequence Diagram</w:t>
+      </w:r>
+      <w:r>
+        <w:rPr>
+          <w:rFonts w:asciiTheme="majorBidi" w:hAnsiTheme="majorBidi" w:cstheme="majorBidi"/>
+          <w:b/>
+          <w:bCs/>
+          <w:sz w:val="24"/>
+          <w:szCs w:val="24"/>
+          <w:u w:val="single"/>
+        </w:rPr>
+        <w:t xml:space="preserve"> for DeploySensor (updated </w:t>
       </w:r>
       <w:r>
         <w:rPr>
@@ -288,18 +299,18 @@
           <w:u w:val="single"/>
         </w:rPr>
         <w:drawing>
-          <wp:anchor distT="0" distB="0" distL="114300" distR="114300" simplePos="0" relativeHeight="251664384" behindDoc="1" locked="0" layoutInCell="1" allowOverlap="1" wp14:anchorId="5A8B4909" wp14:editId="785D0D08">
+          <wp:anchor distT="0" distB="0" distL="114300" distR="114300" simplePos="0" relativeHeight="251664384" behindDoc="1" locked="0" layoutInCell="1" allowOverlap="1" wp14:anchorId="5A8B4909" wp14:editId="588A5953">
             <wp:simplePos x="0" y="0"/>
             <wp:positionH relativeFrom="margin">
-              <wp:posOffset>-469127</wp:posOffset>
+              <wp:posOffset>-899770</wp:posOffset>
             </wp:positionH>
             <wp:positionV relativeFrom="paragraph">
-              <wp:posOffset>286965</wp:posOffset>
+              <wp:posOffset>326084</wp:posOffset>
             </wp:positionV>
-            <wp:extent cx="6790414" cy="3523100"/>
-            <wp:effectExtent l="0" t="0" r="0" b="1270"/>
+            <wp:extent cx="7447345" cy="3503981"/>
+            <wp:effectExtent l="0" t="0" r="1270" b="1270"/>
             <wp:wrapNone/>
-            <wp:docPr id="753067372" name="Picture 2" descr="A diagram with text and symbols&#10;&#10;Description automatically generated with medium confidence"/>
+            <wp:docPr id="753067372" name="Picture 2"/>
             <wp:cNvGraphicFramePr>
               <a:graphicFrameLocks xmlns:a="http://schemas.openxmlformats.org/drawingml/2006/main" noChangeAspect="1"/>
             </wp:cNvGraphicFramePr>
@@ -307,7 +318,7 @@
               <a:graphicData uri="http://schemas.openxmlformats.org/drawingml/2006/picture">
                 <pic:pic xmlns:pic="http://schemas.openxmlformats.org/drawingml/2006/picture">
                   <pic:nvPicPr>
-                    <pic:cNvPr id="753067372" name="Picture 2" descr="A diagram with text and symbols&#10;&#10;Description automatically generated with medium confidence"/>
+                    <pic:cNvPr id="753067372" name="Picture 2"/>
                     <pic:cNvPicPr/>
                   </pic:nvPicPr>
                   <pic:blipFill>
@@ -325,7 +336,7 @@
                   <pic:spPr>
                     <a:xfrm>
                       <a:off x="0" y="0"/>
-                      <a:ext cx="6795504" cy="3525741"/>
+                      <a:ext cx="7450284" cy="3505364"/>
                     </a:xfrm>
                     <a:prstGeom prst="rect">
                       <a:avLst/>
@@ -352,7 +363,29 @@
           <w:szCs w:val="24"/>
           <w:u w:val="single"/>
         </w:rPr>
-        <w:t xml:space="preserve">SSD for ReadTemperature (updated </w:t>
+        <w:t xml:space="preserve"> </w:t>
+      </w:r>
+      <w:r>
+        <w:rPr>
+          <w:rFonts w:asciiTheme="majorBidi" w:hAnsiTheme="majorBidi" w:cstheme="majorBidi"/>
+          <w:b/>
+          <w:bCs/>
+          <w:sz w:val="24"/>
+          <w:szCs w:val="24"/>
+          <w:u w:val="single"/>
+        </w:rPr>
+        <w:t>UML Sequence Diagram</w:t>
+      </w:r>
+      <w:r>
+        <w:rPr>
+          <w:rFonts w:asciiTheme="majorBidi" w:hAnsiTheme="majorBidi" w:cstheme="majorBidi"/>
+          <w:b/>
+          <w:bCs/>
+          <w:sz w:val="24"/>
+          <w:szCs w:val="24"/>
+          <w:u w:val="single"/>
+        </w:rPr>
+        <w:t xml:space="preserve"> for ReadTemperature (updated </w:t>
       </w:r>
       <w:r>
         <w:rPr>
@@ -580,15 +613,15 @@
         </w:rPr>
         <w:lastRenderedPageBreak/>
         <w:drawing>
-          <wp:anchor distT="0" distB="0" distL="114300" distR="114300" simplePos="0" relativeHeight="251665408" behindDoc="1" locked="0" layoutInCell="1" allowOverlap="1" wp14:anchorId="4865EE8F" wp14:editId="3CEF5878">
+          <wp:anchor distT="0" distB="0" distL="114300" distR="114300" simplePos="0" relativeHeight="251665408" behindDoc="1" locked="0" layoutInCell="1" allowOverlap="1" wp14:anchorId="4865EE8F" wp14:editId="2DC45288">
             <wp:simplePos x="0" y="0"/>
             <wp:positionH relativeFrom="page">
-              <wp:posOffset>58522</wp:posOffset>
+              <wp:posOffset>50800</wp:posOffset>
             </wp:positionH>
             <wp:positionV relativeFrom="paragraph">
-              <wp:posOffset>292607</wp:posOffset>
+              <wp:posOffset>211861</wp:posOffset>
             </wp:positionV>
-            <wp:extent cx="7377086" cy="3869741"/>
+            <wp:extent cx="7497125" cy="4345229"/>
             <wp:effectExtent l="0" t="0" r="0" b="0"/>
             <wp:wrapNone/>
             <wp:docPr id="1857962072" name="Picture 3"/>
@@ -617,7 +650,7 @@
                   <pic:spPr>
                     <a:xfrm>
                       <a:off x="0" y="0"/>
-                      <a:ext cx="7390189" cy="3876614"/>
+                      <a:ext cx="7497125" cy="4345229"/>
                     </a:xfrm>
                     <a:prstGeom prst="rect">
                       <a:avLst/>
@@ -707,240 +740,232 @@
           <w:szCs w:val="24"/>
           <w:u w:val="single"/>
         </w:rPr>
-        <w:t>SSD for ReplaceSensor (new functionality in Phase 2)</w:t>
-      </w:r>
-    </w:p>
-    <w:p>
-      <w:pPr>
-        <w:rPr>
-          <w:rFonts w:asciiTheme="majorBidi" w:hAnsiTheme="majorBidi" w:cstheme="majorBidi"/>
-          <w:b/>
-          <w:bCs/>
-          <w:sz w:val="24"/>
-          <w:szCs w:val="24"/>
-          <w:u w:val="single"/>
-        </w:rPr>
-      </w:pPr>
-    </w:p>
-    <w:p>
-      <w:pPr>
-        <w:rPr>
-          <w:rFonts w:asciiTheme="majorBidi" w:hAnsiTheme="majorBidi" w:cstheme="majorBidi"/>
-          <w:b/>
-          <w:bCs/>
-          <w:sz w:val="24"/>
-          <w:szCs w:val="24"/>
-          <w:u w:val="single"/>
-        </w:rPr>
-      </w:pPr>
-    </w:p>
-    <w:p>
-      <w:pPr>
-        <w:rPr>
-          <w:rFonts w:asciiTheme="majorBidi" w:hAnsiTheme="majorBidi" w:cstheme="majorBidi"/>
-          <w:b/>
-          <w:bCs/>
-          <w:sz w:val="24"/>
-          <w:szCs w:val="24"/>
-          <w:u w:val="single"/>
-        </w:rPr>
-      </w:pPr>
-    </w:p>
-    <w:p>
-      <w:pPr>
-        <w:rPr>
-          <w:rFonts w:asciiTheme="majorBidi" w:hAnsiTheme="majorBidi" w:cstheme="majorBidi"/>
-          <w:b/>
-          <w:bCs/>
-          <w:sz w:val="24"/>
-          <w:szCs w:val="24"/>
-          <w:u w:val="single"/>
-        </w:rPr>
-      </w:pPr>
-    </w:p>
-    <w:p>
-      <w:pPr>
-        <w:rPr>
-          <w:rFonts w:asciiTheme="majorBidi" w:hAnsiTheme="majorBidi" w:cstheme="majorBidi"/>
-          <w:b/>
-          <w:bCs/>
-          <w:sz w:val="24"/>
-          <w:szCs w:val="24"/>
-          <w:u w:val="single"/>
-        </w:rPr>
-      </w:pPr>
-    </w:p>
-    <w:p>
-      <w:pPr>
-        <w:rPr>
-          <w:rFonts w:asciiTheme="majorBidi" w:hAnsiTheme="majorBidi" w:cstheme="majorBidi"/>
-          <w:b/>
-          <w:bCs/>
-          <w:sz w:val="24"/>
-          <w:szCs w:val="24"/>
-          <w:u w:val="single"/>
-        </w:rPr>
-      </w:pPr>
-    </w:p>
-    <w:p>
-      <w:pPr>
-        <w:rPr>
-          <w:rFonts w:asciiTheme="majorBidi" w:hAnsiTheme="majorBidi" w:cstheme="majorBidi"/>
-          <w:b/>
-          <w:bCs/>
-          <w:sz w:val="24"/>
-          <w:szCs w:val="24"/>
-          <w:u w:val="single"/>
-        </w:rPr>
-      </w:pPr>
-    </w:p>
-    <w:p>
-      <w:pPr>
-        <w:rPr>
-          <w:rFonts w:asciiTheme="majorBidi" w:hAnsiTheme="majorBidi" w:cstheme="majorBidi"/>
-          <w:b/>
-          <w:bCs/>
-          <w:sz w:val="24"/>
-          <w:szCs w:val="24"/>
-          <w:u w:val="single"/>
-        </w:rPr>
-      </w:pPr>
-    </w:p>
-    <w:p>
-      <w:pPr>
-        <w:rPr>
-          <w:rFonts w:asciiTheme="majorBidi" w:hAnsiTheme="majorBidi" w:cstheme="majorBidi"/>
-          <w:b/>
-          <w:bCs/>
-          <w:sz w:val="24"/>
-          <w:szCs w:val="24"/>
-          <w:u w:val="single"/>
-        </w:rPr>
-      </w:pPr>
-    </w:p>
-    <w:p>
-      <w:pPr>
-        <w:rPr>
-          <w:rFonts w:asciiTheme="majorBidi" w:hAnsiTheme="majorBidi" w:cstheme="majorBidi"/>
-          <w:b/>
-          <w:bCs/>
-          <w:sz w:val="24"/>
-          <w:szCs w:val="24"/>
-          <w:u w:val="single"/>
-        </w:rPr>
-      </w:pPr>
-    </w:p>
-    <w:p>
-      <w:pPr>
-        <w:rPr>
-          <w:rFonts w:asciiTheme="majorBidi" w:hAnsiTheme="majorBidi" w:cstheme="majorBidi"/>
-          <w:b/>
-          <w:bCs/>
-          <w:sz w:val="24"/>
-          <w:szCs w:val="24"/>
-          <w:u w:val="single"/>
-        </w:rPr>
-      </w:pPr>
-    </w:p>
-    <w:p>
-      <w:pPr>
-        <w:rPr>
-          <w:rFonts w:asciiTheme="majorBidi" w:hAnsiTheme="majorBidi" w:cstheme="majorBidi"/>
-          <w:b/>
-          <w:bCs/>
-          <w:sz w:val="24"/>
-          <w:szCs w:val="24"/>
-          <w:u w:val="single"/>
-        </w:rPr>
-      </w:pPr>
-    </w:p>
-    <w:p>
-      <w:pPr>
-        <w:rPr>
-          <w:rFonts w:asciiTheme="majorBidi" w:hAnsiTheme="majorBidi" w:cstheme="majorBidi"/>
-          <w:b/>
-          <w:bCs/>
-          <w:sz w:val="24"/>
-          <w:szCs w:val="24"/>
-          <w:u w:val="single"/>
-        </w:rPr>
-      </w:pPr>
-    </w:p>
-    <w:p>
-      <w:pPr>
-        <w:rPr>
-          <w:rFonts w:asciiTheme="majorBidi" w:hAnsiTheme="majorBidi" w:cstheme="majorBidi"/>
-          <w:b/>
-          <w:bCs/>
-          <w:sz w:val="24"/>
-          <w:szCs w:val="24"/>
-          <w:u w:val="single"/>
-        </w:rPr>
-      </w:pPr>
-    </w:p>
-    <w:p>
-      <w:pPr>
-        <w:rPr>
-          <w:rFonts w:asciiTheme="majorBidi" w:hAnsiTheme="majorBidi" w:cstheme="majorBidi"/>
-          <w:b/>
-          <w:bCs/>
-          <w:sz w:val="24"/>
-          <w:szCs w:val="24"/>
-          <w:u w:val="single"/>
-        </w:rPr>
-      </w:pPr>
-    </w:p>
-    <w:p>
-      <w:pPr>
-        <w:rPr>
-          <w:rFonts w:asciiTheme="majorBidi" w:hAnsiTheme="majorBidi" w:cstheme="majorBidi"/>
-          <w:b/>
-          <w:bCs/>
-          <w:sz w:val="24"/>
-          <w:szCs w:val="24"/>
-          <w:u w:val="single"/>
-        </w:rPr>
-      </w:pPr>
-      <w:r>
-        <w:rPr>
-          <w:rFonts w:asciiTheme="majorBidi" w:hAnsiTheme="majorBidi" w:cstheme="majorBidi"/>
-          <w:b/>
-          <w:bCs/>
-          <w:sz w:val="24"/>
-          <w:szCs w:val="24"/>
-          <w:u w:val="single"/>
-        </w:rPr>
-        <w:t>SSD for Return</w:t>
-      </w:r>
-      <w:r>
-        <w:rPr>
-          <w:rFonts w:asciiTheme="majorBidi" w:hAnsiTheme="majorBidi" w:cstheme="majorBidi"/>
-          <w:b/>
-          <w:bCs/>
-          <w:sz w:val="24"/>
-          <w:szCs w:val="24"/>
-          <w:u w:val="single"/>
-        </w:rPr>
-        <w:t>AllTemperaturesAndLocations</w:t>
-      </w:r>
-      <w:r>
-        <w:rPr>
-          <w:rFonts w:asciiTheme="majorBidi" w:hAnsiTheme="majorBidi" w:cstheme="majorBidi"/>
-          <w:b/>
-          <w:bCs/>
-          <w:sz w:val="24"/>
-          <w:szCs w:val="24"/>
-          <w:u w:val="single"/>
-        </w:rPr>
-        <w:t xml:space="preserve"> (new functionality in Phase 2)</w:t>
-      </w:r>
-    </w:p>
-    <w:p>
-      <w:pPr>
-        <w:rPr>
-          <w:rFonts w:asciiTheme="majorBidi" w:hAnsiTheme="majorBidi" w:cstheme="majorBidi"/>
-          <w:sz w:val="24"/>
-          <w:szCs w:val="24"/>
+        <w:t xml:space="preserve"> </w:t>
+      </w:r>
+      <w:r>
+        <w:rPr>
+          <w:rFonts w:asciiTheme="majorBidi" w:hAnsiTheme="majorBidi" w:cstheme="majorBidi"/>
+          <w:b/>
+          <w:bCs/>
+          <w:sz w:val="24"/>
+          <w:szCs w:val="24"/>
+          <w:u w:val="single"/>
+        </w:rPr>
+        <w:t xml:space="preserve">UML Sequence Diagram </w:t>
+      </w:r>
+      <w:r>
+        <w:rPr>
+          <w:rFonts w:asciiTheme="majorBidi" w:hAnsiTheme="majorBidi" w:cstheme="majorBidi"/>
+          <w:b/>
+          <w:bCs/>
+          <w:sz w:val="24"/>
+          <w:szCs w:val="24"/>
+          <w:u w:val="single"/>
+        </w:rPr>
+        <w:t>for ReplaceSensor (new functionality in Phase 2)</w:t>
+      </w:r>
+    </w:p>
+    <w:p>
+      <w:pPr>
+        <w:rPr>
+          <w:rFonts w:asciiTheme="majorBidi" w:hAnsiTheme="majorBidi" w:cstheme="majorBidi"/>
+          <w:b/>
+          <w:bCs/>
+          <w:sz w:val="24"/>
+          <w:szCs w:val="24"/>
+          <w:u w:val="single"/>
+        </w:rPr>
+      </w:pPr>
+    </w:p>
+    <w:p>
+      <w:pPr>
+        <w:rPr>
+          <w:rFonts w:asciiTheme="majorBidi" w:hAnsiTheme="majorBidi" w:cstheme="majorBidi"/>
+          <w:b/>
+          <w:bCs/>
+          <w:sz w:val="24"/>
+          <w:szCs w:val="24"/>
+          <w:u w:val="single"/>
+        </w:rPr>
+      </w:pPr>
+    </w:p>
+    <w:p>
+      <w:pPr>
+        <w:rPr>
+          <w:rFonts w:asciiTheme="majorBidi" w:hAnsiTheme="majorBidi" w:cstheme="majorBidi"/>
+          <w:b/>
+          <w:bCs/>
+          <w:sz w:val="24"/>
+          <w:szCs w:val="24"/>
+          <w:u w:val="single"/>
+        </w:rPr>
+      </w:pPr>
+    </w:p>
+    <w:p>
+      <w:pPr>
+        <w:rPr>
+          <w:rFonts w:asciiTheme="majorBidi" w:hAnsiTheme="majorBidi" w:cstheme="majorBidi"/>
+          <w:b/>
+          <w:bCs/>
+          <w:sz w:val="24"/>
+          <w:szCs w:val="24"/>
+          <w:u w:val="single"/>
+        </w:rPr>
+      </w:pPr>
+    </w:p>
+    <w:p>
+      <w:pPr>
+        <w:rPr>
+          <w:rFonts w:asciiTheme="majorBidi" w:hAnsiTheme="majorBidi" w:cstheme="majorBidi"/>
+          <w:b/>
+          <w:bCs/>
+          <w:sz w:val="24"/>
+          <w:szCs w:val="24"/>
+          <w:u w:val="single"/>
+        </w:rPr>
+      </w:pPr>
+    </w:p>
+    <w:p>
+      <w:pPr>
+        <w:rPr>
+          <w:rFonts w:asciiTheme="majorBidi" w:hAnsiTheme="majorBidi" w:cstheme="majorBidi"/>
+          <w:b/>
+          <w:bCs/>
+          <w:sz w:val="24"/>
+          <w:szCs w:val="24"/>
+          <w:u w:val="single"/>
+        </w:rPr>
+      </w:pPr>
+    </w:p>
+    <w:p>
+      <w:pPr>
+        <w:rPr>
+          <w:rFonts w:asciiTheme="majorBidi" w:hAnsiTheme="majorBidi" w:cstheme="majorBidi"/>
+          <w:b/>
+          <w:bCs/>
+          <w:sz w:val="24"/>
+          <w:szCs w:val="24"/>
+          <w:u w:val="single"/>
+        </w:rPr>
+      </w:pPr>
+    </w:p>
+    <w:p>
+      <w:pPr>
+        <w:rPr>
+          <w:rFonts w:asciiTheme="majorBidi" w:hAnsiTheme="majorBidi" w:cstheme="majorBidi"/>
+          <w:b/>
+          <w:bCs/>
+          <w:sz w:val="24"/>
+          <w:szCs w:val="24"/>
+          <w:u w:val="single"/>
+        </w:rPr>
+      </w:pPr>
+    </w:p>
+    <w:p>
+      <w:pPr>
+        <w:rPr>
+          <w:rFonts w:asciiTheme="majorBidi" w:hAnsiTheme="majorBidi" w:cstheme="majorBidi"/>
+          <w:b/>
+          <w:bCs/>
+          <w:sz w:val="24"/>
+          <w:szCs w:val="24"/>
+          <w:u w:val="single"/>
+        </w:rPr>
+      </w:pPr>
+    </w:p>
+    <w:p>
+      <w:pPr>
+        <w:rPr>
+          <w:rFonts w:asciiTheme="majorBidi" w:hAnsiTheme="majorBidi" w:cstheme="majorBidi"/>
+          <w:b/>
+          <w:bCs/>
+          <w:sz w:val="24"/>
+          <w:szCs w:val="24"/>
+          <w:u w:val="single"/>
+        </w:rPr>
+      </w:pPr>
+    </w:p>
+    <w:p>
+      <w:pPr>
+        <w:rPr>
+          <w:rFonts w:asciiTheme="majorBidi" w:hAnsiTheme="majorBidi" w:cstheme="majorBidi"/>
+          <w:b/>
+          <w:bCs/>
+          <w:sz w:val="24"/>
+          <w:szCs w:val="24"/>
+          <w:u w:val="single"/>
+        </w:rPr>
+      </w:pPr>
+    </w:p>
+    <w:p>
+      <w:pPr>
+        <w:rPr>
+          <w:rFonts w:asciiTheme="majorBidi" w:hAnsiTheme="majorBidi" w:cstheme="majorBidi"/>
+          <w:b/>
+          <w:bCs/>
+          <w:sz w:val="24"/>
+          <w:szCs w:val="24"/>
+          <w:u w:val="single"/>
+        </w:rPr>
+      </w:pPr>
+    </w:p>
+    <w:p>
+      <w:pPr>
+        <w:rPr>
+          <w:rFonts w:asciiTheme="majorBidi" w:hAnsiTheme="majorBidi" w:cstheme="majorBidi"/>
+          <w:b/>
+          <w:bCs/>
+          <w:sz w:val="24"/>
+          <w:szCs w:val="24"/>
+          <w:u w:val="single"/>
+        </w:rPr>
+      </w:pPr>
+    </w:p>
+    <w:p>
+      <w:pPr>
+        <w:rPr>
+          <w:rFonts w:asciiTheme="majorBidi" w:hAnsiTheme="majorBidi" w:cstheme="majorBidi"/>
+          <w:b/>
+          <w:bCs/>
+          <w:sz w:val="24"/>
+          <w:szCs w:val="24"/>
+          <w:u w:val="single"/>
+        </w:rPr>
+      </w:pPr>
+    </w:p>
+    <w:p>
+      <w:pPr>
+        <w:rPr>
+          <w:rFonts w:asciiTheme="majorBidi" w:hAnsiTheme="majorBidi" w:cstheme="majorBidi"/>
+          <w:b/>
+          <w:bCs/>
+          <w:sz w:val="24"/>
+          <w:szCs w:val="24"/>
+          <w:u w:val="single"/>
+        </w:rPr>
+      </w:pPr>
+    </w:p>
+    <w:p>
+      <w:pPr>
+        <w:rPr>
+          <w:rFonts w:asciiTheme="majorBidi" w:hAnsiTheme="majorBidi" w:cstheme="majorBidi"/>
+          <w:b/>
+          <w:bCs/>
+          <w:sz w:val="24"/>
+          <w:szCs w:val="24"/>
+          <w:u w:val="single"/>
+        </w:rPr>
+      </w:pPr>
+    </w:p>
+    <w:p>
+      <w:pPr>
+        <w:rPr>
+          <w:rFonts w:asciiTheme="majorBidi" w:hAnsiTheme="majorBidi" w:cstheme="majorBidi"/>
+          <w:b/>
+          <w:bCs/>
+          <w:sz w:val="24"/>
+          <w:szCs w:val="24"/>
+          <w:u w:val="single"/>
         </w:rPr>
       </w:pPr>
       <w:r>
@@ -951,18 +976,18 @@
           <w:szCs w:val="24"/>
         </w:rPr>
         <w:drawing>
-          <wp:anchor distT="0" distB="0" distL="114300" distR="114300" simplePos="0" relativeHeight="251666432" behindDoc="1" locked="0" layoutInCell="1" allowOverlap="1" wp14:anchorId="11067063" wp14:editId="1ADD3899">
+          <wp:anchor distT="0" distB="0" distL="114300" distR="114300" simplePos="0" relativeHeight="251666432" behindDoc="1" locked="0" layoutInCell="1" allowOverlap="1" wp14:anchorId="11067063" wp14:editId="000A3C03">
             <wp:simplePos x="0" y="0"/>
-            <wp:positionH relativeFrom="column">
-              <wp:posOffset>206651</wp:posOffset>
+            <wp:positionH relativeFrom="page">
+              <wp:align>left</wp:align>
             </wp:positionH>
             <wp:positionV relativeFrom="paragraph">
-              <wp:posOffset>15047</wp:posOffset>
+              <wp:posOffset>417551</wp:posOffset>
             </wp:positionV>
-            <wp:extent cx="5661329" cy="4152854"/>
-            <wp:effectExtent l="0" t="0" r="0" b="635"/>
+            <wp:extent cx="7505395" cy="3855713"/>
+            <wp:effectExtent l="0" t="0" r="635" b="0"/>
             <wp:wrapNone/>
-            <wp:docPr id="1295313702" name="Picture 4" descr="A diagram of a system&#10;&#10;Description automatically generated"/>
+            <wp:docPr id="1295313702" name="Picture 4"/>
             <wp:cNvGraphicFramePr>
               <a:graphicFrameLocks xmlns:a="http://schemas.openxmlformats.org/drawingml/2006/main" noChangeAspect="1"/>
             </wp:cNvGraphicFramePr>
@@ -970,7 +995,7 @@
               <a:graphicData uri="http://schemas.openxmlformats.org/drawingml/2006/picture">
                 <pic:pic xmlns:pic="http://schemas.openxmlformats.org/drawingml/2006/picture">
                   <pic:nvPicPr>
-                    <pic:cNvPr id="1295313702" name="Picture 4" descr="A diagram of a system&#10;&#10;Description automatically generated"/>
+                    <pic:cNvPr id="1295313702" name="Picture 4"/>
                     <pic:cNvPicPr/>
                   </pic:nvPicPr>
                   <pic:blipFill>
@@ -988,7 +1013,7 @@
                   <pic:spPr>
                     <a:xfrm>
                       <a:off x="0" y="0"/>
-                      <a:ext cx="5661329" cy="4152854"/>
+                      <a:ext cx="7505395" cy="3855713"/>
                     </a:xfrm>
                     <a:prstGeom prst="rect">
                       <a:avLst/>
@@ -1006,79 +1031,120 @@
           </wp:anchor>
         </w:drawing>
       </w:r>
-    </w:p>
-    <w:p>
-      <w:pPr>
-        <w:rPr>
-          <w:rFonts w:asciiTheme="majorBidi" w:hAnsiTheme="majorBidi" w:cstheme="majorBidi"/>
-          <w:sz w:val="24"/>
-          <w:szCs w:val="24"/>
-        </w:rPr>
-      </w:pPr>
-    </w:p>
-    <w:p>
-      <w:pPr>
-        <w:rPr>
-          <w:rFonts w:asciiTheme="majorBidi" w:hAnsiTheme="majorBidi" w:cstheme="majorBidi"/>
-          <w:sz w:val="24"/>
-          <w:szCs w:val="24"/>
-        </w:rPr>
-      </w:pPr>
-    </w:p>
-    <w:p>
-      <w:pPr>
-        <w:rPr>
-          <w:rFonts w:asciiTheme="majorBidi" w:hAnsiTheme="majorBidi" w:cstheme="majorBidi"/>
-          <w:sz w:val="24"/>
-          <w:szCs w:val="24"/>
-        </w:rPr>
-      </w:pPr>
-    </w:p>
-    <w:p>
-      <w:pPr>
-        <w:rPr>
-          <w:rFonts w:asciiTheme="majorBidi" w:hAnsiTheme="majorBidi" w:cstheme="majorBidi"/>
-          <w:sz w:val="24"/>
-          <w:szCs w:val="24"/>
-        </w:rPr>
-      </w:pPr>
-    </w:p>
-    <w:p>
-      <w:pPr>
-        <w:rPr>
-          <w:rFonts w:asciiTheme="majorBidi" w:hAnsiTheme="majorBidi" w:cstheme="majorBidi"/>
-          <w:sz w:val="24"/>
-          <w:szCs w:val="24"/>
-        </w:rPr>
-      </w:pPr>
-    </w:p>
-    <w:p>
-      <w:pPr>
-        <w:rPr>
-          <w:rFonts w:asciiTheme="majorBidi" w:hAnsiTheme="majorBidi" w:cstheme="majorBidi"/>
-          <w:sz w:val="24"/>
-          <w:szCs w:val="24"/>
-        </w:rPr>
-      </w:pPr>
-    </w:p>
-    <w:p>
-      <w:pPr>
-        <w:rPr>
-          <w:rFonts w:asciiTheme="majorBidi" w:hAnsiTheme="majorBidi" w:cstheme="majorBidi"/>
-          <w:sz w:val="24"/>
-          <w:szCs w:val="24"/>
-        </w:rPr>
-      </w:pPr>
-    </w:p>
-    <w:p>
-      <w:pPr>
-        <w:rPr>
-          <w:rFonts w:asciiTheme="majorBidi" w:hAnsiTheme="majorBidi" w:cstheme="majorBidi"/>
-          <w:b/>
-          <w:bCs/>
-          <w:sz w:val="24"/>
-          <w:szCs w:val="24"/>
-          <w:u w:val="single"/>
+      <w:r>
+        <w:rPr>
+          <w:rFonts w:asciiTheme="majorBidi" w:hAnsiTheme="majorBidi" w:cstheme="majorBidi"/>
+          <w:b/>
+          <w:bCs/>
+          <w:sz w:val="24"/>
+          <w:szCs w:val="24"/>
+          <w:u w:val="single"/>
+        </w:rPr>
+        <w:t>UML Sequence Diagram</w:t>
+      </w:r>
+      <w:r>
+        <w:rPr>
+          <w:rFonts w:asciiTheme="majorBidi" w:hAnsiTheme="majorBidi" w:cstheme="majorBidi"/>
+          <w:b/>
+          <w:bCs/>
+          <w:sz w:val="24"/>
+          <w:szCs w:val="24"/>
+          <w:u w:val="single"/>
+        </w:rPr>
+        <w:t xml:space="preserve"> for Return</w:t>
+      </w:r>
+      <w:r>
+        <w:rPr>
+          <w:rFonts w:asciiTheme="majorBidi" w:hAnsiTheme="majorBidi" w:cstheme="majorBidi"/>
+          <w:b/>
+          <w:bCs/>
+          <w:sz w:val="24"/>
+          <w:szCs w:val="24"/>
+          <w:u w:val="single"/>
+        </w:rPr>
+        <w:t>AllTemperaturesAndLocations</w:t>
+      </w:r>
+      <w:r>
+        <w:rPr>
+          <w:rFonts w:asciiTheme="majorBidi" w:hAnsiTheme="majorBidi" w:cstheme="majorBidi"/>
+          <w:b/>
+          <w:bCs/>
+          <w:sz w:val="24"/>
+          <w:szCs w:val="24"/>
+          <w:u w:val="single"/>
+        </w:rPr>
+        <w:t xml:space="preserve"> (new functionality in Phase 2)</w:t>
+      </w:r>
+    </w:p>
+    <w:p>
+      <w:pPr>
+        <w:rPr>
+          <w:rFonts w:asciiTheme="majorBidi" w:hAnsiTheme="majorBidi" w:cstheme="majorBidi"/>
+          <w:sz w:val="24"/>
+          <w:szCs w:val="24"/>
+        </w:rPr>
+      </w:pPr>
+    </w:p>
+    <w:p>
+      <w:pPr>
+        <w:rPr>
+          <w:rFonts w:asciiTheme="majorBidi" w:hAnsiTheme="majorBidi" w:cstheme="majorBidi"/>
+          <w:sz w:val="24"/>
+          <w:szCs w:val="24"/>
+        </w:rPr>
+      </w:pPr>
+    </w:p>
+    <w:p>
+      <w:pPr>
+        <w:rPr>
+          <w:rFonts w:asciiTheme="majorBidi" w:hAnsiTheme="majorBidi" w:cstheme="majorBidi"/>
+          <w:sz w:val="24"/>
+          <w:szCs w:val="24"/>
+        </w:rPr>
+      </w:pPr>
+    </w:p>
+    <w:p>
+      <w:pPr>
+        <w:rPr>
+          <w:rFonts w:asciiTheme="majorBidi" w:hAnsiTheme="majorBidi" w:cstheme="majorBidi"/>
+          <w:sz w:val="24"/>
+          <w:szCs w:val="24"/>
+        </w:rPr>
+      </w:pPr>
+    </w:p>
+    <w:p>
+      <w:pPr>
+        <w:rPr>
+          <w:rFonts w:asciiTheme="majorBidi" w:hAnsiTheme="majorBidi" w:cstheme="majorBidi"/>
+          <w:sz w:val="24"/>
+          <w:szCs w:val="24"/>
+        </w:rPr>
+      </w:pPr>
+    </w:p>
+    <w:p>
+      <w:pPr>
+        <w:rPr>
+          <w:rFonts w:asciiTheme="majorBidi" w:hAnsiTheme="majorBidi" w:cstheme="majorBidi"/>
+          <w:sz w:val="24"/>
+          <w:szCs w:val="24"/>
+        </w:rPr>
+      </w:pPr>
+    </w:p>
+    <w:p>
+      <w:pPr>
+        <w:rPr>
+          <w:rFonts w:asciiTheme="majorBidi" w:hAnsiTheme="majorBidi" w:cstheme="majorBidi"/>
+          <w:sz w:val="24"/>
+          <w:szCs w:val="24"/>
+        </w:rPr>
+      </w:pPr>
+    </w:p>
+    <w:p>
+      <w:pPr>
+        <w:rPr>
+          <w:rFonts w:asciiTheme="majorBidi" w:hAnsiTheme="majorBidi" w:cstheme="majorBidi"/>
+          <w:sz w:val="24"/>
+          <w:szCs w:val="24"/>
         </w:rPr>
       </w:pPr>
     </w:p>
@@ -1150,16 +1216,16 @@
         </w:rPr>
         <w:lastRenderedPageBreak/>
         <w:drawing>
-          <wp:anchor distT="0" distB="0" distL="114300" distR="114300" simplePos="0" relativeHeight="251667456" behindDoc="1" locked="0" layoutInCell="1" allowOverlap="1" wp14:anchorId="2536EE6E" wp14:editId="6284B7A8">
+          <wp:anchor distT="0" distB="0" distL="114300" distR="114300" simplePos="0" relativeHeight="251667456" behindDoc="1" locked="0" layoutInCell="1" allowOverlap="1" wp14:anchorId="2536EE6E" wp14:editId="0A454D7D">
             <wp:simplePos x="0" y="0"/>
-            <wp:positionH relativeFrom="margin">
-              <wp:posOffset>-803031</wp:posOffset>
+            <wp:positionH relativeFrom="page">
+              <wp:align>right</wp:align>
             </wp:positionH>
             <wp:positionV relativeFrom="paragraph">
-              <wp:posOffset>272184</wp:posOffset>
+              <wp:posOffset>162458</wp:posOffset>
             </wp:positionV>
-            <wp:extent cx="7326744" cy="6157501"/>
-            <wp:effectExtent l="0" t="0" r="7620" b="0"/>
+            <wp:extent cx="7746191" cy="6433137"/>
+            <wp:effectExtent l="0" t="0" r="7620" b="6350"/>
             <wp:wrapNone/>
             <wp:docPr id="424438364" name="Picture 5"/>
             <wp:cNvGraphicFramePr>
@@ -1187,7 +1253,7 @@
                   <pic:spPr>
                     <a:xfrm>
                       <a:off x="0" y="0"/>
-                      <a:ext cx="7326744" cy="6157501"/>
+                      <a:ext cx="7746191" cy="6433137"/>
                     </a:xfrm>
                     <a:prstGeom prst="rect">
                       <a:avLst/>
@@ -1335,7 +1401,7 @@
         <w:sz w:val="24"/>
         <w:szCs w:val="24"/>
       </w:rPr>
-      <w:t>5</w:t>
+      <w:t>7</w:t>
     </w:r>
     <w:r>
       <w:rPr>

</xml_diff>

<commit_message>
(FINAL) NOV 19: Iteration 2 - Task 2
Finalize task 2 of the second iteration
</commit_message>
<xml_diff>
--- a/Iteration 2 - Task 2 (Interaction Diagrams and Updated Class Diagram).docx
+++ b/Iteration 2 - Task 2 (Interaction Diagrams and Updated Class Diagram).docx
@@ -613,15 +613,15 @@
         </w:rPr>
         <w:lastRenderedPageBreak/>
         <w:drawing>
-          <wp:anchor distT="0" distB="0" distL="114300" distR="114300" simplePos="0" relativeHeight="251665408" behindDoc="1" locked="0" layoutInCell="1" allowOverlap="1" wp14:anchorId="4865EE8F" wp14:editId="2DC45288">
+          <wp:anchor distT="0" distB="0" distL="114300" distR="114300" simplePos="0" relativeHeight="251665408" behindDoc="1" locked="0" layoutInCell="1" allowOverlap="1" wp14:anchorId="4865EE8F" wp14:editId="7808119A">
             <wp:simplePos x="0" y="0"/>
             <wp:positionH relativeFrom="page">
-              <wp:posOffset>50800</wp:posOffset>
+              <wp:align>left</wp:align>
             </wp:positionH>
             <wp:positionV relativeFrom="paragraph">
-              <wp:posOffset>211861</wp:posOffset>
+              <wp:posOffset>201828</wp:posOffset>
             </wp:positionV>
-            <wp:extent cx="7497125" cy="4345229"/>
+            <wp:extent cx="7563917" cy="4632594"/>
             <wp:effectExtent l="0" t="0" r="0" b="0"/>
             <wp:wrapNone/>
             <wp:docPr id="1857962072" name="Picture 3"/>
@@ -650,7 +650,7 @@
                   <pic:spPr>
                     <a:xfrm>
                       <a:off x="0" y="0"/>
-                      <a:ext cx="7497125" cy="4345229"/>
+                      <a:ext cx="7569856" cy="4636231"/>
                     </a:xfrm>
                     <a:prstGeom prst="rect">
                       <a:avLst/>
@@ -676,7 +676,7 @@
           <w:szCs w:val="24"/>
         </w:rPr>
         <w:drawing>
-          <wp:anchor distT="0" distB="0" distL="114300" distR="114300" simplePos="0" relativeHeight="251662336" behindDoc="1" locked="0" layoutInCell="1" allowOverlap="1" wp14:anchorId="22309851" wp14:editId="318B2A5C">
+          <wp:anchor distT="0" distB="0" distL="114300" distR="114300" simplePos="0" relativeHeight="251662336" behindDoc="1" locked="0" layoutInCell="1" allowOverlap="1" wp14:anchorId="22309851" wp14:editId="5972F637">
             <wp:simplePos x="0" y="0"/>
             <wp:positionH relativeFrom="margin">
               <wp:posOffset>6783070</wp:posOffset>

</xml_diff>